<commit_message>
updated new .ipynb template for group.
</commit_message>
<xml_diff>
--- a/Project_1_group8_proposal.docx
+++ b/Project_1_group8_proposal.docx
@@ -38,9 +38,8 @@
           <w:szCs w:val="36"/>
           <w14:ligatures w14:val="none"/>
         </w:rPr>
-        <w:t xml:space="preserve">How Debt Impacts </w:t>
-      </w:r>
-      <w:proofErr w:type="gramStart"/>
+        <w:t xml:space="preserve">How </w:t>
+      </w:r>
       <w:r>
         <w:rPr>
           <w:rFonts w:ascii="Arial" w:eastAsia="Times New Roman" w:hAnsi="Arial" w:cs="Times New Roman"/>
@@ -52,9 +51,8 @@
           <w:szCs w:val="36"/>
           <w14:ligatures w14:val="none"/>
         </w:rPr>
-        <w:t>A</w:t>
-      </w:r>
-      <w:proofErr w:type="gramEnd"/>
+        <w:t>d</w:t>
+      </w:r>
       <w:r>
         <w:rPr>
           <w:rFonts w:ascii="Arial" w:eastAsia="Times New Roman" w:hAnsi="Arial" w:cs="Times New Roman"/>
@@ -66,7 +64,61 @@
           <w:szCs w:val="36"/>
           <w14:ligatures w14:val="none"/>
         </w:rPr>
-        <w:t xml:space="preserve"> Person's Life on Average</w:t>
+        <w:t>ebt</w:t>
+      </w:r>
+      <w:r>
+        <w:rPr>
+          <w:rFonts w:ascii="Arial" w:eastAsia="Times New Roman" w:hAnsi="Arial" w:cs="Times New Roman"/>
+          <w:b/>
+          <w:bCs/>
+          <w:color w:val="E8EAED"/>
+          <w:kern w:val="0"/>
+          <w:sz w:val="36"/>
+          <w:szCs w:val="36"/>
+          <w14:ligatures w14:val="none"/>
+        </w:rPr>
+        <w:t xml:space="preserve">s and loans </w:t>
+      </w:r>
+      <w:r>
+        <w:rPr>
+          <w:rFonts w:ascii="Arial" w:eastAsia="Times New Roman" w:hAnsi="Arial" w:cs="Times New Roman"/>
+          <w:b/>
+          <w:bCs/>
+          <w:color w:val="E8EAED"/>
+          <w:kern w:val="0"/>
+          <w:sz w:val="36"/>
+          <w:szCs w:val="36"/>
+          <w14:ligatures w14:val="none"/>
+        </w:rPr>
+        <w:t xml:space="preserve">Impact </w:t>
+      </w:r>
+      <w:proofErr w:type="gramStart"/>
+      <w:r>
+        <w:rPr>
+          <w:rFonts w:ascii="Arial" w:eastAsia="Times New Roman" w:hAnsi="Arial" w:cs="Times New Roman"/>
+          <w:b/>
+          <w:bCs/>
+          <w:color w:val="E8EAED"/>
+          <w:kern w:val="0"/>
+          <w:sz w:val="36"/>
+          <w:szCs w:val="36"/>
+          <w14:ligatures w14:val="none"/>
+        </w:rPr>
+        <w:t>A</w:t>
+      </w:r>
+      <w:proofErr w:type="gramEnd"/>
+      <w:r>
+        <w:rPr>
+          <w:rFonts w:ascii="Arial" w:eastAsia="Times New Roman" w:hAnsi="Arial" w:cs="Times New Roman"/>
+          <w:b/>
+          <w:bCs/>
+          <w:color w:val="E8EAED"/>
+          <w:kern w:val="0"/>
+          <w:sz w:val="36"/>
+          <w:szCs w:val="36"/>
+          <w14:ligatures w14:val="none"/>
+        </w:rPr>
+        <w:t xml:space="preserve"> Person's Life </w:t>
       </w:r>
     </w:p>
     <w:p/>
@@ -80,6 +132,16 @@
         </w:r>
       </w:hyperlink>
     </w:p>
+    <w:p>
+      <w:hyperlink r:id="rId6" w:history="1">
+        <w:r>
+          <w:rPr>
+            <w:rStyle w:val="Hyperlink"/>
+          </w:rPr>
+          <w:t>https://www.kaggle.com/datasets/imyjoshua/how-debt-impacts-a-persons-life-on-average</w:t>
+        </w:r>
+      </w:hyperlink>
+    </w:p>
     <w:p/>
     <w:p>
       <w:r>
@@ -114,6 +176,16 @@
       <w:r>
         <w:t xml:space="preserve"> check if the interest rate rise, what’s the rate of loan approved? (if rejected, then it’s affected) otherwise no direct impact.</w:t>
       </w:r>
+    </w:p>
+    <w:p>
+      <w:pPr>
+        <w:pStyle w:val="ListParagraph"/>
+      </w:pPr>
+    </w:p>
+    <w:p>
+      <w:pPr>
+        <w:pStyle w:val="ListParagraph"/>
+      </w:pPr>
     </w:p>
     <w:p>
       <w:pPr>

</xml_diff>